<commit_message>
chnages to alternative scenario 1
</commit_message>
<xml_diff>
--- a/Deliverable 2.docx
+++ b/Deliverable 2.docx
@@ -634,16 +634,7 @@
           <w:szCs w:val="24"/>
           <w:lang w:eastAsia="en-CA"/>
         </w:rPr>
-        <w:t xml:space="preserve">. </w:t>
-      </w:r>
-      <w:r>
-        <w:rPr>
-          <w:rFonts w:ascii="Times New Roman" w:eastAsia="Times New Roman" w:hAnsi="Times New Roman" w:cs="Times New Roman"/>
-          <w:sz w:val="24"/>
-          <w:szCs w:val="24"/>
-          <w:lang w:eastAsia="en-CA"/>
-        </w:rPr>
-        <w:t>The system asks for the customer authentication for adding items to the cart.</w:t>
+        <w:t>. The system asks for the customer authentication for adding items to the cart.</w:t>
       </w:r>
     </w:p>
     <w:p>
@@ -673,16 +664,7 @@
           <w:szCs w:val="24"/>
           <w:lang w:eastAsia="en-CA"/>
         </w:rPr>
-        <w:t xml:space="preserve">. </w:t>
-      </w:r>
-      <w:r>
-        <w:rPr>
-          <w:rFonts w:ascii="Times New Roman" w:eastAsia="Times New Roman" w:hAnsi="Times New Roman" w:cs="Times New Roman"/>
-          <w:sz w:val="24"/>
-          <w:szCs w:val="24"/>
-          <w:lang w:eastAsia="en-CA"/>
-        </w:rPr>
-        <w:t xml:space="preserve">Only the registered user can add </w:t>
+        <w:t xml:space="preserve">. Only the registered user can add </w:t>
       </w:r>
       <w:r>
         <w:rPr>
@@ -912,7 +894,31 @@
           <w:szCs w:val="24"/>
           <w:lang w:eastAsia="en-CA"/>
         </w:rPr>
-        <w:t>If in step 2, the user registers with an already existing email address in the database, system prompts user already exists and the use case redirected to step 2.</w:t>
+        <w:t xml:space="preserve">If in step 2, the user registers with an already existing email address in the database, system prompts user already exists and the use case redirected to step </w:t>
+      </w:r>
+      <w:r>
+        <w:rPr>
+          <w:rFonts w:ascii="Times New Roman" w:eastAsia="Times New Roman" w:hAnsi="Times New Roman" w:cs="Times New Roman"/>
+          <w:bCs/>
+          <w:color w:val="000000"/>
+          <w:sz w:val="24"/>
+          <w:szCs w:val="24"/>
+          <w:lang w:eastAsia="en-CA"/>
+        </w:rPr>
+        <w:t>3</w:t>
+      </w:r>
+      <w:bookmarkStart w:id="0" w:name="_GoBack"/>
+      <w:bookmarkEnd w:id="0"/>
+      <w:r>
+        <w:rPr>
+          <w:rFonts w:ascii="Times New Roman" w:eastAsia="Times New Roman" w:hAnsi="Times New Roman" w:cs="Times New Roman"/>
+          <w:bCs/>
+          <w:color w:val="000000"/>
+          <w:sz w:val="24"/>
+          <w:szCs w:val="24"/>
+          <w:lang w:eastAsia="en-CA"/>
+        </w:rPr>
+        <w:t>.</w:t>
       </w:r>
     </w:p>
     <w:p>
@@ -1059,7 +1065,27 @@
           <w:szCs w:val="24"/>
           <w:lang w:eastAsia="en-CA"/>
         </w:rPr>
-        <w:t>6, if user validation is failed, then</w:t>
+        <w:t xml:space="preserve">6, </w:t>
+      </w:r>
+      <w:r>
+        <w:rPr>
+          <w:rFonts w:ascii="Times New Roman" w:eastAsia="Times New Roman" w:hAnsi="Times New Roman" w:cs="Times New Roman"/>
+          <w:color w:val="000000"/>
+          <w:sz w:val="24"/>
+          <w:szCs w:val="24"/>
+          <w:lang w:eastAsia="en-CA"/>
+        </w:rPr>
+        <w:t>the</w:t>
+      </w:r>
+      <w:r>
+        <w:rPr>
+          <w:rFonts w:ascii="Times New Roman" w:eastAsia="Times New Roman" w:hAnsi="Times New Roman" w:cs="Times New Roman"/>
+          <w:color w:val="000000"/>
+          <w:sz w:val="24"/>
+          <w:szCs w:val="24"/>
+          <w:lang w:eastAsia="en-CA"/>
+        </w:rPr>
+        <w:t xml:space="preserve"> user validation is failed, then</w:t>
       </w:r>
       <w:r>
         <w:rPr>
@@ -1415,50 +1441,30 @@
           <w:szCs w:val="24"/>
           <w:lang w:eastAsia="en-CA"/>
         </w:rPr>
-        <w:t xml:space="preserve">enters the address more than 10 km from the store, </w:t>
-      </w:r>
-      <w:r>
-        <w:rPr>
-          <w:rFonts w:ascii="Times New Roman" w:eastAsia="Times New Roman" w:hAnsi="Times New Roman" w:cs="Times New Roman"/>
-          <w:color w:val="000000"/>
-          <w:sz w:val="24"/>
-          <w:szCs w:val="24"/>
-          <w:lang w:eastAsia="en-CA"/>
-        </w:rPr>
-        <w:t xml:space="preserve">then </w:t>
-      </w:r>
-    </w:p>
-    <w:p>
-      <w:pPr>
-        <w:shd w:val="clear" w:color="auto" w:fill="FFFFFF"/>
-        <w:spacing w:before="100" w:beforeAutospacing="1" w:after="100" w:afterAutospacing="1" w:line="240" w:lineRule="auto"/>
-        <w:rPr>
-          <w:rFonts w:ascii="Times New Roman" w:eastAsia="Times New Roman" w:hAnsi="Times New Roman" w:cs="Times New Roman"/>
-          <w:color w:val="000000"/>
-          <w:sz w:val="24"/>
-          <w:szCs w:val="24"/>
-          <w:lang w:eastAsia="en-CA"/>
-        </w:rPr>
-      </w:pPr>
-      <w:r>
-        <w:rPr>
-          <w:rFonts w:ascii="Times New Roman" w:eastAsia="Times New Roman" w:hAnsi="Times New Roman" w:cs="Times New Roman"/>
-          <w:color w:val="000000"/>
-          <w:sz w:val="24"/>
-          <w:szCs w:val="24"/>
-          <w:lang w:eastAsia="en-CA"/>
-        </w:rPr>
-        <w:t>1. The system shall display the message</w:t>
-      </w:r>
-      <w:r>
-        <w:rPr>
-          <w:rFonts w:ascii="Times New Roman" w:eastAsia="Times New Roman" w:hAnsi="Times New Roman" w:cs="Times New Roman"/>
-          <w:color w:val="000000"/>
-          <w:sz w:val="24"/>
-          <w:szCs w:val="24"/>
-          <w:lang w:eastAsia="en-CA"/>
-        </w:rPr>
-        <w:t xml:space="preserve"> “Cannot deliver </w:t>
+        <w:t xml:space="preserve">enters the address more than 10 km from the store, then </w:t>
+      </w:r>
+    </w:p>
+    <w:p>
+      <w:pPr>
+        <w:shd w:val="clear" w:color="auto" w:fill="FFFFFF"/>
+        <w:spacing w:before="100" w:beforeAutospacing="1" w:after="100" w:afterAutospacing="1" w:line="240" w:lineRule="auto"/>
+        <w:rPr>
+          <w:rFonts w:ascii="Times New Roman" w:eastAsia="Times New Roman" w:hAnsi="Times New Roman" w:cs="Times New Roman"/>
+          <w:color w:val="000000"/>
+          <w:sz w:val="24"/>
+          <w:szCs w:val="24"/>
+          <w:lang w:eastAsia="en-CA"/>
+        </w:rPr>
+      </w:pPr>
+      <w:r>
+        <w:rPr>
+          <w:rFonts w:ascii="Times New Roman" w:eastAsia="Times New Roman" w:hAnsi="Times New Roman" w:cs="Times New Roman"/>
+          <w:color w:val="000000"/>
+          <w:sz w:val="24"/>
+          <w:szCs w:val="24"/>
+          <w:lang w:eastAsia="en-CA"/>
+        </w:rPr>
+        <w:t xml:space="preserve">1. The system shall display the message “Cannot deliver </w:t>
       </w:r>
       <w:r>
         <w:rPr>
@@ -1737,7 +1743,7 @@
           <w:noProof/>
           <w:sz w:val="24"/>
           <w:szCs w:val="24"/>
-          <w:lang w:eastAsia="en-CA"/>
+          <w:lang w:val="en-IN" w:eastAsia="en-IN"/>
         </w:rPr>
         <w:drawing>
           <wp:inline distT="0" distB="0" distL="0" distR="0" wp14:anchorId="0B7E80DB" wp14:editId="0F220BA2">
@@ -1818,7 +1824,6 @@
           <w:lang w:eastAsia="en-CA"/>
         </w:rPr>
       </w:pPr>
-      <w:bookmarkStart w:id="0" w:name="_GoBack"/>
       <w:r>
         <w:rPr>
           <w:rFonts w:ascii="Times New Roman" w:hAnsi="Times New Roman" w:cs="Times New Roman"/>
@@ -1826,7 +1831,7 @@
           <w:noProof/>
           <w:sz w:val="24"/>
           <w:szCs w:val="24"/>
-          <w:lang w:eastAsia="en-CA"/>
+          <w:lang w:val="en-IN" w:eastAsia="en-IN"/>
         </w:rPr>
         <w:drawing>
           <wp:inline distT="0" distB="0" distL="0" distR="0">
@@ -1883,7 +1888,6 @@
           </wp:inline>
         </w:drawing>
       </w:r>
-      <w:bookmarkEnd w:id="0"/>
     </w:p>
     <w:p>
       <w:pPr>
@@ -1904,7 +1908,7 @@
           <w:noProof/>
           <w:sz w:val="24"/>
           <w:szCs w:val="24"/>
-          <w:lang w:eastAsia="en-CA"/>
+          <w:lang w:val="en-IN" w:eastAsia="en-IN"/>
         </w:rPr>
         <w:lastRenderedPageBreak/>
         <w:drawing>
@@ -1992,7 +1996,7 @@
           <w:noProof/>
           <w:sz w:val="24"/>
           <w:szCs w:val="24"/>
-          <w:lang w:eastAsia="en-CA"/>
+          <w:lang w:val="en-IN" w:eastAsia="en-IN"/>
         </w:rPr>
         <w:drawing>
           <wp:inline distT="0" distB="0" distL="0" distR="0">
@@ -2678,7 +2682,7 @@
 
 <file path=word/numbering.xml><?xml version="1.0" encoding="utf-8"?>
 <w:numbering xmlns:wpc="http://schemas.microsoft.com/office/word/2010/wordprocessingCanvas" xmlns:mc="http://schemas.openxmlformats.org/markup-compatibility/2006" xmlns:o="urn:schemas-microsoft-com:office:office" xmlns:r="http://schemas.openxmlformats.org/officeDocument/2006/relationships" xmlns:m="http://schemas.openxmlformats.org/officeDocument/2006/math" xmlns:v="urn:schemas-microsoft-com:vml" xmlns:wp14="http://schemas.microsoft.com/office/word/2010/wordprocessingDrawing" xmlns:wp="http://schemas.openxmlformats.org/drawingml/2006/wordprocessingDrawing" xmlns:w10="urn:schemas-microsoft-com:office:word" xmlns:w="http://schemas.openxmlformats.org/wordprocessingml/2006/main" xmlns:w14="http://schemas.microsoft.com/office/word/2010/wordml" xmlns:w15="http://schemas.microsoft.com/office/word/2012/wordml" xmlns:wpg="http://schemas.microsoft.com/office/word/2010/wordprocessingGroup" xmlns:wpi="http://schemas.microsoft.com/office/word/2010/wordprocessingInk" xmlns:wne="http://schemas.microsoft.com/office/word/2006/wordml" xmlns:wps="http://schemas.microsoft.com/office/word/2010/wordprocessingShape" mc:Ignorable="w14 w15 wp14">
-  <w:abstractNum w:abstractNumId="0" w15:restartNumberingAfterBreak="0">
+  <w:abstractNum w:abstractNumId="0">
     <w:nsid w:val="3F2375C3"/>
     <w:multiLevelType w:val="hybridMultilevel"/>
     <w:tmpl w:val="28C695FC"/>
@@ -2767,7 +2771,7 @@
       </w:pPr>
     </w:lvl>
   </w:abstractNum>
-  <w:abstractNum w:abstractNumId="1" w15:restartNumberingAfterBreak="0">
+  <w:abstractNum w:abstractNumId="1">
     <w:nsid w:val="43740465"/>
     <w:multiLevelType w:val="hybridMultilevel"/>
     <w:tmpl w:val="57A81AFA"/>
@@ -3713,7 +3717,7 @@
 </file>
 
 <file path=customXml/itemProps1.xml><?xml version="1.0" encoding="utf-8"?>
-<ds:datastoreItem xmlns:ds="http://schemas.openxmlformats.org/officeDocument/2006/customXml" ds:itemID="{6976F8C3-FC97-4A46-B94E-D33DA51DD1E7}">
+<ds:datastoreItem xmlns:ds="http://schemas.openxmlformats.org/officeDocument/2006/customXml" ds:itemID="{C30099E8-8CFC-45AB-9709-F6A6039F43CB}">
   <ds:schemaRefs>
     <ds:schemaRef ds:uri="http://schemas.openxmlformats.org/officeDocument/2006/bibliography"/>
   </ds:schemaRefs>

</xml_diff>